<commit_message>
Added new Views and ViewModels.
</commit_message>
<xml_diff>
--- a/InitialSpeqUIDesign.docx
+++ b/InitialSpeqUIDesign.docx
@@ -103,132 +103,164 @@
       <w:r>
         <w:t>More to come</w:t>
       </w:r>
+    </w:p>
+    <w:p>
+      <w:pPr>
+        <w:pStyle w:val="Heading1"/>
+      </w:pPr>
+      <w:r>
+        <w:t>Stakeholder specifications:</w:t>
+      </w:r>
+    </w:p>
+    <w:p>
+      <w:pPr>
+        <w:pStyle w:val="ListParagraph"/>
+        <w:numPr>
+          <w:ilvl w:val="0"/>
+          <w:numId w:val="2"/>
+        </w:numPr>
+        <w:spacing w:after="0" w:line="240" w:lineRule="auto"/>
+      </w:pPr>
+      <w:r>
+        <w:t>CPU</w:t>
+      </w:r>
+      <w:r>
+        <w:t xml:space="preserve"> temp</w:t>
+      </w:r>
+    </w:p>
+    <w:p>
+      <w:pPr>
+        <w:pStyle w:val="ListParagraph"/>
+        <w:numPr>
+          <w:ilvl w:val="0"/>
+          <w:numId w:val="2"/>
+        </w:numPr>
+        <w:spacing w:after="0" w:line="240" w:lineRule="auto"/>
+      </w:pPr>
+      <w:r>
+        <w:t>CPU</w:t>
+      </w:r>
+      <w:r>
+        <w:t xml:space="preserve"> consumption</w:t>
+      </w:r>
+    </w:p>
+    <w:p>
+      <w:pPr>
+        <w:pStyle w:val="ListParagraph"/>
+        <w:numPr>
+          <w:ilvl w:val="0"/>
+          <w:numId w:val="2"/>
+        </w:numPr>
+        <w:spacing w:after="0" w:line="240" w:lineRule="auto"/>
+      </w:pPr>
+      <w:r>
+        <w:t>hard drive consumption (% of total avail)</w:t>
+      </w:r>
+    </w:p>
+    <w:p>
+      <w:pPr>
+        <w:pStyle w:val="ListParagraph"/>
+        <w:numPr>
+          <w:ilvl w:val="1"/>
+          <w:numId w:val="2"/>
+        </w:numPr>
+        <w:spacing w:after="0" w:line="240" w:lineRule="auto"/>
+      </w:pPr>
+      <w:r>
+        <w:t>Give allocation by folder breakdown</w:t>
+      </w:r>
+    </w:p>
+    <w:p>
+      <w:pPr>
+        <w:pStyle w:val="ListParagraph"/>
+        <w:numPr>
+          <w:ilvl w:val="0"/>
+          <w:numId w:val="2"/>
+        </w:numPr>
+        <w:spacing w:after="0" w:line="240" w:lineRule="auto"/>
+      </w:pPr>
+      <w:r>
+        <w:t>Memory</w:t>
+      </w:r>
+      <w:r>
+        <w:t xml:space="preserve"> used (% of total avail)</w:t>
+      </w:r>
+    </w:p>
+    <w:p>
+      <w:pPr>
+        <w:pStyle w:val="ListParagraph"/>
+        <w:numPr>
+          <w:ilvl w:val="1"/>
+          <w:numId w:val="2"/>
+        </w:numPr>
+        <w:spacing w:after="0" w:line="240" w:lineRule="auto"/>
+      </w:pPr>
+      <w:r>
+        <w:t>Give top 5 consumers</w:t>
+      </w:r>
+    </w:p>
+    <w:p>
+      <w:pPr>
+        <w:pStyle w:val="ListParagraph"/>
+        <w:numPr>
+          <w:ilvl w:val="0"/>
+          <w:numId w:val="2"/>
+        </w:numPr>
+        <w:spacing w:after="0" w:line="240" w:lineRule="auto"/>
+      </w:pPr>
+      <w:r>
+        <w:t>WIFI</w:t>
+      </w:r>
+      <w:r>
+        <w:t xml:space="preserve"> speeds &amp; connection status</w:t>
+      </w:r>
+    </w:p>
+    <w:p>
+      <w:pPr>
+        <w:pStyle w:val="ListParagraph"/>
+        <w:numPr>
+          <w:ilvl w:val="0"/>
+          <w:numId w:val="2"/>
+        </w:numPr>
+        <w:spacing w:after="0" w:line="240" w:lineRule="auto"/>
+      </w:pPr>
+      <w:r>
+        <w:t>Bluetooth connected devices</w:t>
+      </w:r>
+    </w:p>
+    <w:p>
+      <w:pPr>
+        <w:pStyle w:val="Heading1"/>
+      </w:pPr>
+      <w:r>
+        <w:t>Dependencies</w:t>
+      </w:r>
+    </w:p>
+    <w:p>
+      <w:pPr>
+        <w:pStyle w:val="ListParagraph"/>
+        <w:numPr>
+          <w:ilvl w:val="0"/>
+          <w:numId w:val="3"/>
+        </w:numPr>
+      </w:pPr>
+      <w:r>
+        <w:t>Look into OpenHardwareMonitor</w:t>
+      </w:r>
+      <w:r>
+        <w:t xml:space="preserve"> (Grab CPU Temp)</w:t>
+      </w:r>
       <w:bookmarkStart w:id="0" w:name="_GoBack"/>
       <w:bookmarkEnd w:id="0"/>
     </w:p>
     <w:p>
       <w:pPr>
-        <w:pStyle w:val="Heading1"/>
-      </w:pPr>
-      <w:r>
-        <w:t>Stakeholder specifications:</w:t>
-      </w:r>
-    </w:p>
-    <w:p>
-      <w:pPr>
         <w:pStyle w:val="ListParagraph"/>
         <w:numPr>
           <w:ilvl w:val="0"/>
-          <w:numId w:val="2"/>
-        </w:numPr>
-        <w:spacing w:after="0" w:line="240" w:lineRule="auto"/>
-      </w:pPr>
-      <w:r>
-        <w:t>CPU</w:t>
-      </w:r>
-      <w:r>
-        <w:t xml:space="preserve"> temp</w:t>
-      </w:r>
-    </w:p>
-    <w:p>
-      <w:pPr>
-        <w:pStyle w:val="ListParagraph"/>
-        <w:numPr>
-          <w:ilvl w:val="0"/>
-          <w:numId w:val="2"/>
-        </w:numPr>
-        <w:spacing w:after="0" w:line="240" w:lineRule="auto"/>
-      </w:pPr>
-      <w:r>
-        <w:t>CPU</w:t>
-      </w:r>
-      <w:r>
-        <w:t xml:space="preserve"> consumption</w:t>
-      </w:r>
-    </w:p>
-    <w:p>
-      <w:pPr>
-        <w:pStyle w:val="ListParagraph"/>
-        <w:numPr>
-          <w:ilvl w:val="0"/>
-          <w:numId w:val="2"/>
-        </w:numPr>
-        <w:spacing w:after="0" w:line="240" w:lineRule="auto"/>
-      </w:pPr>
-      <w:r>
-        <w:t>hard drive consumption (% of total avail)</w:t>
-      </w:r>
-    </w:p>
-    <w:p>
-      <w:pPr>
-        <w:pStyle w:val="ListParagraph"/>
-        <w:numPr>
-          <w:ilvl w:val="1"/>
-          <w:numId w:val="2"/>
-        </w:numPr>
-        <w:spacing w:after="0" w:line="240" w:lineRule="auto"/>
-      </w:pPr>
-      <w:r>
-        <w:t>Give allocation by folder breakdown</w:t>
-      </w:r>
-    </w:p>
-    <w:p>
-      <w:pPr>
-        <w:pStyle w:val="ListParagraph"/>
-        <w:numPr>
-          <w:ilvl w:val="0"/>
-          <w:numId w:val="2"/>
-        </w:numPr>
-        <w:spacing w:after="0" w:line="240" w:lineRule="auto"/>
-      </w:pPr>
-      <w:r>
-        <w:t>Memory</w:t>
-      </w:r>
-      <w:r>
-        <w:t xml:space="preserve"> used (% of total avail)</w:t>
-      </w:r>
-    </w:p>
-    <w:p>
-      <w:pPr>
-        <w:pStyle w:val="ListParagraph"/>
-        <w:numPr>
-          <w:ilvl w:val="1"/>
-          <w:numId w:val="2"/>
-        </w:numPr>
-        <w:spacing w:after="0" w:line="240" w:lineRule="auto"/>
-      </w:pPr>
-      <w:r>
-        <w:t>Give top 5 consumers</w:t>
-      </w:r>
-    </w:p>
-    <w:p>
-      <w:pPr>
-        <w:pStyle w:val="ListParagraph"/>
-        <w:numPr>
-          <w:ilvl w:val="0"/>
-          <w:numId w:val="2"/>
-        </w:numPr>
-        <w:spacing w:after="0" w:line="240" w:lineRule="auto"/>
-      </w:pPr>
-      <w:r>
-        <w:t>WIFI</w:t>
-      </w:r>
-      <w:r>
-        <w:t xml:space="preserve"> speeds &amp; connection status</w:t>
-      </w:r>
-    </w:p>
-    <w:p>
-      <w:pPr>
-        <w:pStyle w:val="ListParagraph"/>
-        <w:numPr>
-          <w:ilvl w:val="0"/>
-          <w:numId w:val="2"/>
-        </w:numPr>
-        <w:spacing w:after="0" w:line="240" w:lineRule="auto"/>
-      </w:pPr>
-      <w:r>
-        <w:t>Bluetooth connected devices</w:t>
-      </w:r>
+          <w:numId w:val="3"/>
+        </w:numPr>
+      </w:pPr>
     </w:p>
     <w:sectPr>
       <w:pgSz w:w="12240" w:h="15840"/>
@@ -467,11 +499,127 @@
       </w:rPr>
     </w:lvl>
   </w:abstractNum>
+  <w:abstractNum w:abstractNumId="2">
+    <w:nsid w:val="65EC60C8"/>
+    <w:multiLevelType w:val="hybridMultilevel"/>
+    <w:tmpl w:val="36DE6856"/>
+    <w:lvl w:ilvl="0" w:tplc="04090001">
+      <w:start w:val="1"/>
+      <w:numFmt w:val="bullet"/>
+      <w:lvlText w:val=""/>
+      <w:lvlJc w:val="left"/>
+      <w:pPr>
+        <w:ind w:left="720" w:hanging="360"/>
+      </w:pPr>
+      <w:rPr>
+        <w:rFonts w:ascii="Symbol" w:hAnsi="Symbol" w:hint="default"/>
+      </w:rPr>
+    </w:lvl>
+    <w:lvl w:ilvl="1" w:tplc="04090003" w:tentative="1">
+      <w:start w:val="1"/>
+      <w:numFmt w:val="bullet"/>
+      <w:lvlText w:val="o"/>
+      <w:lvlJc w:val="left"/>
+      <w:pPr>
+        <w:ind w:left="1440" w:hanging="360"/>
+      </w:pPr>
+      <w:rPr>
+        <w:rFonts w:ascii="Courier New" w:hAnsi="Courier New" w:cs="Courier New" w:hint="default"/>
+      </w:rPr>
+    </w:lvl>
+    <w:lvl w:ilvl="2" w:tplc="04090005" w:tentative="1">
+      <w:start w:val="1"/>
+      <w:numFmt w:val="bullet"/>
+      <w:lvlText w:val=""/>
+      <w:lvlJc w:val="left"/>
+      <w:pPr>
+        <w:ind w:left="2160" w:hanging="360"/>
+      </w:pPr>
+      <w:rPr>
+        <w:rFonts w:ascii="Wingdings" w:hAnsi="Wingdings" w:hint="default"/>
+      </w:rPr>
+    </w:lvl>
+    <w:lvl w:ilvl="3" w:tplc="04090001" w:tentative="1">
+      <w:start w:val="1"/>
+      <w:numFmt w:val="bullet"/>
+      <w:lvlText w:val=""/>
+      <w:lvlJc w:val="left"/>
+      <w:pPr>
+        <w:ind w:left="2880" w:hanging="360"/>
+      </w:pPr>
+      <w:rPr>
+        <w:rFonts w:ascii="Symbol" w:hAnsi="Symbol" w:hint="default"/>
+      </w:rPr>
+    </w:lvl>
+    <w:lvl w:ilvl="4" w:tplc="04090003" w:tentative="1">
+      <w:start w:val="1"/>
+      <w:numFmt w:val="bullet"/>
+      <w:lvlText w:val="o"/>
+      <w:lvlJc w:val="left"/>
+      <w:pPr>
+        <w:ind w:left="3600" w:hanging="360"/>
+      </w:pPr>
+      <w:rPr>
+        <w:rFonts w:ascii="Courier New" w:hAnsi="Courier New" w:cs="Courier New" w:hint="default"/>
+      </w:rPr>
+    </w:lvl>
+    <w:lvl w:ilvl="5" w:tplc="04090005" w:tentative="1">
+      <w:start w:val="1"/>
+      <w:numFmt w:val="bullet"/>
+      <w:lvlText w:val=""/>
+      <w:lvlJc w:val="left"/>
+      <w:pPr>
+        <w:ind w:left="4320" w:hanging="360"/>
+      </w:pPr>
+      <w:rPr>
+        <w:rFonts w:ascii="Wingdings" w:hAnsi="Wingdings" w:hint="default"/>
+      </w:rPr>
+    </w:lvl>
+    <w:lvl w:ilvl="6" w:tplc="04090001" w:tentative="1">
+      <w:start w:val="1"/>
+      <w:numFmt w:val="bullet"/>
+      <w:lvlText w:val=""/>
+      <w:lvlJc w:val="left"/>
+      <w:pPr>
+        <w:ind w:left="5040" w:hanging="360"/>
+      </w:pPr>
+      <w:rPr>
+        <w:rFonts w:ascii="Symbol" w:hAnsi="Symbol" w:hint="default"/>
+      </w:rPr>
+    </w:lvl>
+    <w:lvl w:ilvl="7" w:tplc="04090003" w:tentative="1">
+      <w:start w:val="1"/>
+      <w:numFmt w:val="bullet"/>
+      <w:lvlText w:val="o"/>
+      <w:lvlJc w:val="left"/>
+      <w:pPr>
+        <w:ind w:left="5760" w:hanging="360"/>
+      </w:pPr>
+      <w:rPr>
+        <w:rFonts w:ascii="Courier New" w:hAnsi="Courier New" w:cs="Courier New" w:hint="default"/>
+      </w:rPr>
+    </w:lvl>
+    <w:lvl w:ilvl="8" w:tplc="04090005" w:tentative="1">
+      <w:start w:val="1"/>
+      <w:numFmt w:val="bullet"/>
+      <w:lvlText w:val=""/>
+      <w:lvlJc w:val="left"/>
+      <w:pPr>
+        <w:ind w:left="6480" w:hanging="360"/>
+      </w:pPr>
+      <w:rPr>
+        <w:rFonts w:ascii="Wingdings" w:hAnsi="Wingdings" w:hint="default"/>
+      </w:rPr>
+    </w:lvl>
+  </w:abstractNum>
   <w:num w:numId="1">
     <w:abstractNumId w:val="1"/>
   </w:num>
   <w:num w:numId="2">
     <w:abstractNumId w:val="0"/>
+  </w:num>
+  <w:num w:numId="3">
+    <w:abstractNumId w:val="2"/>
   </w:num>
 </w:numbering>
 </file>

</xml_diff>